<commit_message>
added manual testings document
</commit_message>
<xml_diff>
--- a/Specification and Test plan.docx
+++ b/Specification and Test plan.docx
@@ -6315,9 +6315,9 @@
           <w:color w:val="000000" w:themeColor="text1"/>
         </w:rPr>
         <w:drawing>
-          <wp:inline distT="0" distB="0" distL="0" distR="0" wp14:anchorId="7FBBA900" wp14:editId="5D4F728A">
-            <wp:extent cx="5724525" cy="4152900"/>
-            <wp:effectExtent l="0" t="0" r="9525" b="0"/>
+          <wp:inline distT="0" distB="0" distL="0" distR="0" wp14:anchorId="7FBBA900" wp14:editId="47A51E3E">
+            <wp:extent cx="5381625" cy="3904141"/>
+            <wp:effectExtent l="0" t="0" r="0" b="1270"/>
             <wp:docPr id="1444157771" name="Picture 9" descr="A diagram of a diagram&#10;&#10;Description automatically generated with medium confidence"/>
             <wp:cNvGraphicFramePr>
               <a:graphicFrameLocks xmlns:a="http://schemas.openxmlformats.org/drawingml/2006/main" noChangeAspect="1"/>
@@ -6347,7 +6347,7 @@
                   <pic:spPr bwMode="auto">
                     <a:xfrm>
                       <a:off x="0" y="0"/>
-                      <a:ext cx="5724525" cy="4152900"/>
+                      <a:ext cx="5384101" cy="3905937"/>
                     </a:xfrm>
                     <a:prstGeom prst="rect">
                       <a:avLst/>
@@ -6388,7 +6388,6 @@
           <w:szCs w:val="26"/>
           <w:lang w:val="vi-VN"/>
         </w:rPr>
-        <w:lastRenderedPageBreak/>
         <w:t>UC4: Đánh giá sản phẩm</w:t>
       </w:r>
       <w:r>
@@ -6401,17 +6400,28 @@
         </w:rPr>
         <w:t xml:space="preserve"> </w:t>
       </w:r>
-      <w:r>
-        <w:rPr>
-          <w:rFonts w:ascii="Times New Roman" w:hAnsi="Times New Roman" w:cs="Times New Roman"/>
+    </w:p>
+    <w:p>
+      <w:pPr>
+        <w:pStyle w:val="ListParagraph"/>
+        <w:spacing w:line="360" w:lineRule="auto"/>
+        <w:rPr>
+          <w:rFonts w:ascii="Times New Roman" w:hAnsi="Times New Roman" w:cs="Times New Roman"/>
+          <w:color w:val="000000" w:themeColor="text1"/>
+          <w:sz w:val="26"/>
+          <w:szCs w:val="26"/>
+          <w:lang w:val="vi-VN"/>
+        </w:rPr>
+      </w:pPr>
+      <w:r>
+        <w:rPr>
           <w:noProof/>
-          <w:color w:val="000000" w:themeColor="text1"/>
         </w:rPr>
         <w:drawing>
-          <wp:inline distT="0" distB="0" distL="0" distR="0" wp14:anchorId="2D064BAC" wp14:editId="6591D80E">
-            <wp:extent cx="5724525" cy="4152900"/>
-            <wp:effectExtent l="0" t="0" r="9525" b="0"/>
-            <wp:docPr id="796182691" name="Picture 9" descr="A diagram of a diagram&#10;&#10;Description automatically generated with medium confidence"/>
+          <wp:inline distT="0" distB="0" distL="0" distR="0" wp14:anchorId="2AD789B3" wp14:editId="72E48007">
+            <wp:extent cx="5689712" cy="3571875"/>
+            <wp:effectExtent l="0" t="0" r="6350" b="0"/>
+            <wp:docPr id="905208253" name="Picture 3"/>
             <wp:cNvGraphicFramePr>
               <a:graphicFrameLocks xmlns:a="http://schemas.openxmlformats.org/drawingml/2006/main" noChangeAspect="1"/>
             </wp:cNvGraphicFramePr>
@@ -6419,13 +6429,13 @@
               <a:graphicData uri="http://schemas.openxmlformats.org/drawingml/2006/picture">
                 <pic:pic xmlns:pic="http://schemas.openxmlformats.org/drawingml/2006/picture">
                   <pic:nvPicPr>
-                    <pic:cNvPr id="796182691" name="Picture 9" descr="A diagram of a diagram&#10;&#10;Description automatically generated with medium confidence"/>
+                    <pic:cNvPr id="0" name="Picture 1"/>
                     <pic:cNvPicPr>
                       <a:picLocks noChangeAspect="1" noChangeArrowheads="1"/>
                     </pic:cNvPicPr>
                   </pic:nvPicPr>
                   <pic:blipFill>
-                    <a:blip r:embed="rId13">
+                    <a:blip r:embed="rId14">
                       <a:extLst>
                         <a:ext uri="{28A0092B-C50C-407E-A947-70E740481C1C}">
                           <a14:useLocalDpi xmlns:a14="http://schemas.microsoft.com/office/drawing/2010/main" val="0"/>
@@ -6440,7 +6450,7 @@
                   <pic:spPr bwMode="auto">
                     <a:xfrm>
                       <a:off x="0" y="0"/>
-                      <a:ext cx="5724525" cy="4152900"/>
+                      <a:ext cx="5708172" cy="3583464"/>
                     </a:xfrm>
                     <a:prstGeom prst="rect">
                       <a:avLst/>
@@ -6504,17 +6514,28 @@
         </w:rPr>
         <w:t xml:space="preserve"> </w:t>
       </w:r>
-      <w:r>
-        <w:rPr>
-          <w:rFonts w:ascii="Times New Roman" w:hAnsi="Times New Roman" w:cs="Times New Roman"/>
+    </w:p>
+    <w:p>
+      <w:pPr>
+        <w:pStyle w:val="ListParagraph"/>
+        <w:spacing w:line="360" w:lineRule="auto"/>
+        <w:rPr>
+          <w:rFonts w:ascii="Times New Roman" w:hAnsi="Times New Roman" w:cs="Times New Roman"/>
+          <w:color w:val="000000" w:themeColor="text1"/>
+          <w:sz w:val="26"/>
+          <w:szCs w:val="26"/>
+          <w:lang w:val="vi-VN"/>
+        </w:rPr>
+      </w:pPr>
+      <w:r>
+        <w:rPr>
           <w:noProof/>
-          <w:color w:val="000000" w:themeColor="text1"/>
         </w:rPr>
         <w:drawing>
-          <wp:inline distT="0" distB="0" distL="0" distR="0" wp14:anchorId="20102431" wp14:editId="264941E5">
-            <wp:extent cx="5264727" cy="3819336"/>
-            <wp:effectExtent l="0" t="0" r="0" b="3810"/>
-            <wp:docPr id="731448744" name="Picture 9" descr="A diagram of a diagram&#10;&#10;Description automatically generated with medium confidence"/>
+          <wp:inline distT="0" distB="0" distL="0" distR="0" wp14:anchorId="7BBBD276" wp14:editId="1F85C503">
+            <wp:extent cx="4876800" cy="4062601"/>
+            <wp:effectExtent l="0" t="0" r="0" b="0"/>
+            <wp:docPr id="593759603" name="Picture 4"/>
             <wp:cNvGraphicFramePr>
               <a:graphicFrameLocks xmlns:a="http://schemas.openxmlformats.org/drawingml/2006/main" noChangeAspect="1"/>
             </wp:cNvGraphicFramePr>
@@ -6522,13 +6543,13 @@
               <a:graphicData uri="http://schemas.openxmlformats.org/drawingml/2006/picture">
                 <pic:pic xmlns:pic="http://schemas.openxmlformats.org/drawingml/2006/picture">
                   <pic:nvPicPr>
-                    <pic:cNvPr id="731448744" name="Picture 9" descr="A diagram of a diagram&#10;&#10;Description automatically generated with medium confidence"/>
+                    <pic:cNvPr id="0" name="Picture 3"/>
                     <pic:cNvPicPr>
                       <a:picLocks noChangeAspect="1" noChangeArrowheads="1"/>
                     </pic:cNvPicPr>
                   </pic:nvPicPr>
                   <pic:blipFill>
-                    <a:blip r:embed="rId13">
+                    <a:blip r:embed="rId15">
                       <a:extLst>
                         <a:ext uri="{28A0092B-C50C-407E-A947-70E740481C1C}">
                           <a14:useLocalDpi xmlns:a14="http://schemas.microsoft.com/office/drawing/2010/main" val="0"/>
@@ -6543,7 +6564,7 @@
                   <pic:spPr bwMode="auto">
                     <a:xfrm>
                       <a:off x="0" y="0"/>
-                      <a:ext cx="5342265" cy="3875587"/>
+                      <a:ext cx="4878973" cy="4064411"/>
                     </a:xfrm>
                     <a:prstGeom prst="rect">
                       <a:avLst/>
@@ -6610,7 +6631,7 @@
                     </pic:cNvPicPr>
                   </pic:nvPicPr>
                   <pic:blipFill>
-                    <a:blip r:embed="rId14">
+                    <a:blip r:embed="rId16">
                       <a:extLst>
                         <a:ext uri="{28A0092B-C50C-407E-A947-70E740481C1C}">
                           <a14:useLocalDpi xmlns:a14="http://schemas.microsoft.com/office/drawing/2010/main" val="0"/>
@@ -6689,7 +6710,6 @@
           <w:szCs w:val="32"/>
           <w:lang w:val="vi-VN"/>
         </w:rPr>
-        <w:lastRenderedPageBreak/>
         <w:t>User Stories:</w:t>
       </w:r>
       <w:bookmarkEnd w:id="6"/>
@@ -7072,6 +7092,7 @@
           <w:sz w:val="26"/>
           <w:szCs w:val="26"/>
         </w:rPr>
+        <w:lastRenderedPageBreak/>
         <w:t>Đăng ký/đăng nhập tài khoản:</w:t>
       </w:r>
     </w:p>
@@ -7120,7 +7141,6 @@
           <w:sz w:val="26"/>
           <w:szCs w:val="26"/>
         </w:rPr>
-        <w:lastRenderedPageBreak/>
         <w:t>Là một người dùng quay lại, tôi muốn đăng nhập vào tài khoản của mình để có thể xem sở thích và lịch sử đơn hàng.</w:t>
       </w:r>
     </w:p>
@@ -12220,7 +12240,6 @@
                 <w:sz w:val="26"/>
                 <w:szCs w:val="26"/>
               </w:rPr>
-              <w:lastRenderedPageBreak/>
               <w:t>Điều cần chú ý</w:t>
             </w:r>
           </w:p>

</xml_diff>